<commit_message>
try work on remote Linux server
</commit_message>
<xml_diff>
--- a/Docs/meeting notes/Week2 person.docx
+++ b/Docs/meeting notes/Week2 person.docx
@@ -15,7 +15,13 @@
         <w:ind w:firstLine="480"/>
       </w:pPr>
       <w:r>
-        <w:t>For servers Linux:</w:t>
+        <w:t xml:space="preserve">For </w:t>
+      </w:r>
+      <w:r>
+        <w:t>remote</w:t>
+      </w:r>
+      <w:r>
+        <w:t xml:space="preserve"> Linux:</w:t>
       </w:r>
       <w:r>
         <w:tab/>
@@ -78,36 +84,63 @@
       <w:pPr>
         <w:ind w:firstLineChars="0"/>
       </w:pPr>
+      <w:r>
+        <w:t>96(48*2)?</w:t>
+      </w:r>
     </w:p>
     <w:p>
       <w:pPr>
         <w:ind w:firstLineChars="0"/>
       </w:pPr>
-      <w:r>
-        <w:t>How long each program can take</w:t>
-      </w:r>
     </w:p>
     <w:p>
       <w:pPr>
         <w:ind w:firstLineChars="0"/>
       </w:pPr>
+      <w:r>
+        <w:t xml:space="preserve">How long </w:t>
+      </w:r>
+      <w:proofErr w:type="gramStart"/>
+      <w:r>
+        <w:t>each program can</w:t>
+      </w:r>
+      <w:proofErr w:type="gramEnd"/>
+      <w:r>
+        <w:t xml:space="preserve"> take</w:t>
+      </w:r>
     </w:p>
     <w:p>
       <w:pPr>
         <w:ind w:firstLineChars="0"/>
       </w:pPr>
+      <w:r>
+        <w:t>Use time package</w:t>
+      </w:r>
     </w:p>
     <w:p>
       <w:pPr>
         <w:ind w:firstLineChars="0"/>
       </w:pPr>
-      <w:r>
-        <w:t>Final goal try:</w:t>
-      </w:r>
     </w:p>
     <w:p>
       <w:pPr>
         <w:ind w:firstLineChars="0"/>
+      </w:pPr>
+      <w:r>
+        <w:t xml:space="preserve">Final goal </w:t>
+      </w:r>
+      <w:proofErr w:type="gramStart"/>
+      <w:r>
+        <w:t>try</w:t>
+      </w:r>
+      <w:proofErr w:type="gramEnd"/>
+      <w:r>
+        <w:t>:</w:t>
+      </w:r>
+    </w:p>
+    <w:p>
+      <w:pPr>
+        <w:ind w:firstLineChars="0" w:firstLine="720"/>
       </w:pPr>
       <w:r>
         <w:t>Inversely from Tb to PWV</w:t>

</xml_diff>